<commit_message>
Test Report Section 1
</commit_message>
<xml_diff>
--- a/Final/Test Report Section 1.docx
+++ b/Final/Test Report Section 1.docx
@@ -1,9 +1,10 @@
 
 <file path=word/document.xml><?xml version="1.0" encoding="utf-8"?>
-<w:document xmlns:wpc="http://schemas.microsoft.com/office/word/2010/wordprocessingCanvas" xmlns:cx="http://schemas.microsoft.com/office/drawing/2014/chartex" xmlns:cx1="http://schemas.microsoft.com/office/drawing/2015/9/8/chartex" xmlns:mc="http://schemas.openxmlformats.org/markup-compatibility/2006" xmlns:o="urn:schemas-microsoft-com:office:office" xmlns:r="http://schemas.openxmlformats.org/officeDocument/2006/relationships" xmlns:m="http://schemas.openxmlformats.org/officeDocument/2006/math" xmlns:v="urn:schemas-microsoft-com:vml" xmlns:wp14="http://schemas.microsoft.com/office/word/2010/wordprocessingDrawing" xmlns:wp="http://schemas.openxmlformats.org/drawingml/2006/wordprocessingDrawing" xmlns:w10="urn:schemas-microsoft-com:office:word" xmlns:w="http://schemas.openxmlformats.org/wordprocessingml/2006/main" xmlns:w14="http://schemas.microsoft.com/office/word/2010/wordml" xmlns:w15="http://schemas.microsoft.com/office/word/2012/wordml" xmlns:w16se="http://schemas.microsoft.com/office/word/2015/wordml/symex" xmlns:wpg="http://schemas.microsoft.com/office/word/2010/wordprocessingGroup" xmlns:wpi="http://schemas.microsoft.com/office/word/2010/wordprocessingInk" xmlns:wne="http://schemas.microsoft.com/office/word/2006/wordml" xmlns:wps="http://schemas.microsoft.com/office/word/2010/wordprocessingShape" mc:Ignorable="w14 w15 w16se wp14">
+<w:document xmlns:o="urn:schemas-microsoft-com:office:office" xmlns:r="http://schemas.openxmlformats.org/officeDocument/2006/relationships" xmlns:v="urn:schemas-microsoft-com:vml" xmlns:w="http://schemas.openxmlformats.org/wordprocessingml/2006/main" xmlns:w10="urn:schemas-microsoft-com:office:word" xmlns:wp="http://schemas.openxmlformats.org/drawingml/2006/wordprocessingDrawing" xmlns:wps="http://schemas.microsoft.com/office/word/2010/wordprocessingShape" xmlns:wpg="http://schemas.microsoft.com/office/word/2010/wordprocessingGroup" xmlns:mc="http://schemas.openxmlformats.org/markup-compatibility/2006" xmlns:wp14="http://schemas.microsoft.com/office/word/2010/wordprocessingDrawing" xmlns:w14="http://schemas.microsoft.com/office/word/2010/wordml" mc:Ignorable="w14 wp14">
   <w:body>
     <w:p>
       <w:pPr>
+        <w:pStyle w:val="Normal"/>
         <w:jc w:val="center"/>
         <w:rPr>
           <w:sz w:val="28"/>
@@ -20,6 +21,7 @@
     </w:p>
     <w:p>
       <w:pPr>
+        <w:pStyle w:val="Normal"/>
         <w:rPr>
           <w:sz w:val="24"/>
         </w:rPr>
@@ -33,86 +35,869 @@
     </w:p>
     <w:p>
       <w:pPr>
-        <w:rPr>
-          <w:sz w:val="24"/>
-        </w:rPr>
-      </w:pPr>
-      <w:r>
-        <w:rPr>
-          <w:sz w:val="24"/>
-        </w:rPr>
-        <w:t xml:space="preserve">The </w:t>
-      </w:r>
-      <w:bookmarkStart w:id="0" w:name="_GoBack"/>
+        <w:pStyle w:val="Normal"/>
+        <w:rPr>
+          <w:sz w:val="24"/>
+          <w:szCs w:val="24"/>
+        </w:rPr>
+      </w:pPr>
+      <w:r>
+        <w:rPr>
+          <w:sz w:val="24"/>
+          <w:szCs w:val="24"/>
+        </w:rPr>
+        <w:t>The main items that are going to be tested via unit testing are:</w:t>
+      </w:r>
+    </w:p>
+    <w:p>
+      <w:pPr>
+        <w:pStyle w:val="Normal"/>
+        <w:numPr>
+          <w:ilvl w:val="0"/>
+          <w:numId w:val="1"/>
+        </w:numPr>
+        <w:rPr>
+          <w:sz w:val="24"/>
+          <w:szCs w:val="24"/>
+        </w:rPr>
+      </w:pPr>
+      <w:r>
+        <w:rPr>
+          <w:sz w:val="24"/>
+          <w:szCs w:val="24"/>
+        </w:rPr>
+        <w:t xml:space="preserve">Database Select </w:t>
+      </w:r>
+      <w:r>
+        <w:rPr>
+          <w:b/>
+          <w:bCs/>
+          <w:sz w:val="24"/>
+          <w:szCs w:val="24"/>
+        </w:rPr>
+        <w:t>(Functional) –</w:t>
+      </w:r>
+      <w:r>
+        <w:rPr>
+          <w:b w:val="false"/>
+          <w:bCs w:val="false"/>
+          <w:sz w:val="24"/>
+          <w:szCs w:val="24"/>
+        </w:rPr>
+        <w:t xml:space="preserve"> Does the database return the correct data on executing a SELECT query?</w:t>
+      </w:r>
+    </w:p>
+    <w:p>
+      <w:pPr>
+        <w:pStyle w:val="Normal"/>
+        <w:numPr>
+          <w:ilvl w:val="0"/>
+          <w:numId w:val="1"/>
+        </w:numPr>
+        <w:rPr>
+          <w:sz w:val="24"/>
+          <w:szCs w:val="24"/>
+        </w:rPr>
+      </w:pPr>
+      <w:r>
+        <w:rPr>
+          <w:sz w:val="24"/>
+          <w:szCs w:val="24"/>
+        </w:rPr>
+        <w:t xml:space="preserve">Database Update </w:t>
+      </w:r>
+      <w:r>
+        <w:rPr>
+          <w:b/>
+          <w:bCs/>
+          <w:sz w:val="24"/>
+          <w:szCs w:val="24"/>
+        </w:rPr>
+        <w:t>(Functional)</w:t>
+      </w:r>
+      <w:bookmarkStart w:id="0" w:name="__DdeLink__950_282702889"/>
       <w:bookmarkEnd w:id="0"/>
+      <w:r>
+        <w:rPr>
+          <w:b w:val="false"/>
+          <w:bCs w:val="false"/>
+          <w:sz w:val="24"/>
+          <w:szCs w:val="24"/>
+        </w:rPr>
+        <w:t xml:space="preserve"> – Does the database update the required record(s) correctly on execution of an UPDATE statement?</w:t>
+      </w:r>
+    </w:p>
+    <w:p>
+      <w:pPr>
+        <w:pStyle w:val="Normal"/>
+        <w:numPr>
+          <w:ilvl w:val="0"/>
+          <w:numId w:val="1"/>
+        </w:numPr>
+        <w:rPr>
+          <w:sz w:val="24"/>
+          <w:szCs w:val="24"/>
+        </w:rPr>
+      </w:pPr>
+      <w:r>
+        <w:rPr>
+          <w:sz w:val="24"/>
+          <w:szCs w:val="24"/>
+        </w:rPr>
+        <w:t xml:space="preserve">Database Delete </w:t>
+      </w:r>
+      <w:r>
+        <w:rPr>
+          <w:b/>
+          <w:bCs/>
+          <w:sz w:val="24"/>
+          <w:szCs w:val="24"/>
+        </w:rPr>
+        <w:t>(Functional)</w:t>
+      </w:r>
+      <w:r>
+        <w:rPr>
+          <w:b w:val="false"/>
+          <w:bCs w:val="false"/>
+          <w:sz w:val="24"/>
+          <w:szCs w:val="24"/>
+        </w:rPr>
+        <w:t xml:space="preserve"> – Does the database delete the required record(s) on execution of a DELETE statement?</w:t>
+      </w:r>
+    </w:p>
+    <w:p>
+      <w:pPr>
+        <w:pStyle w:val="Normal"/>
+        <w:numPr>
+          <w:ilvl w:val="0"/>
+          <w:numId w:val="1"/>
+        </w:numPr>
+        <w:rPr>
+          <w:sz w:val="24"/>
+          <w:szCs w:val="24"/>
+        </w:rPr>
+      </w:pPr>
+      <w:r>
+        <w:rPr>
+          <w:sz w:val="24"/>
+          <w:szCs w:val="24"/>
+        </w:rPr>
+        <w:t xml:space="preserve">Administrator’s Page interface with Database </w:t>
+      </w:r>
+      <w:r>
+        <w:rPr>
+          <w:b/>
+          <w:bCs/>
+          <w:sz w:val="24"/>
+          <w:szCs w:val="24"/>
+        </w:rPr>
+        <w:t>(Functional)</w:t>
+      </w:r>
+      <w:r>
+        <w:rPr>
+          <w:b w:val="false"/>
+          <w:bCs w:val="false"/>
+          <w:sz w:val="24"/>
+          <w:szCs w:val="24"/>
+        </w:rPr>
+        <w:t xml:space="preserve"> – Do the three above functions work from the administrator’s page? This will be tested as a unit; using a stub instead of the actual database.</w:t>
+      </w:r>
+    </w:p>
+    <w:p>
+      <w:pPr>
+        <w:pStyle w:val="Normal"/>
+        <w:numPr>
+          <w:ilvl w:val="0"/>
+          <w:numId w:val="1"/>
+        </w:numPr>
+        <w:rPr>
+          <w:sz w:val="24"/>
+          <w:szCs w:val="24"/>
+        </w:rPr>
+      </w:pPr>
+      <w:r>
+        <w:rPr>
+          <w:sz w:val="24"/>
+          <w:szCs w:val="24"/>
+        </w:rPr>
+        <w:t xml:space="preserve">Email </w:t>
+      </w:r>
+      <w:r>
+        <w:rPr>
+          <w:b/>
+          <w:bCs/>
+          <w:sz w:val="24"/>
+          <w:szCs w:val="24"/>
+        </w:rPr>
+        <w:t>(Functional)</w:t>
+      </w:r>
+      <w:r>
+        <w:rPr>
+          <w:b w:val="false"/>
+          <w:bCs w:val="false"/>
+          <w:sz w:val="24"/>
+          <w:szCs w:val="24"/>
+        </w:rPr>
+        <w:t xml:space="preserve"> – Does the target email address receive the correct data via email when calling the method with requisite data from the command line?</w:t>
+      </w:r>
+    </w:p>
+    <w:p>
+      <w:pPr>
+        <w:pStyle w:val="Normal"/>
+        <w:rPr>
+          <w:sz w:val="24"/>
+          <w:szCs w:val="24"/>
+        </w:rPr>
+      </w:pPr>
+      <w:r>
+        <w:rPr>
+          <w:sz w:val="24"/>
+          <w:szCs w:val="24"/>
+        </w:rPr>
+        <w:t>The items that are going to be tested via system testing are:</w:t>
+      </w:r>
+    </w:p>
+    <w:p>
+      <w:pPr>
+        <w:pStyle w:val="Normal"/>
+        <w:numPr>
+          <w:ilvl w:val="0"/>
+          <w:numId w:val="2"/>
+        </w:numPr>
+        <w:rPr>
+          <w:sz w:val="24"/>
+          <w:szCs w:val="24"/>
+        </w:rPr>
+      </w:pPr>
+      <w:r>
+        <w:rPr>
+          <w:sz w:val="24"/>
+          <w:szCs w:val="24"/>
+        </w:rPr>
+        <w:t xml:space="preserve">Blog Page Creating/Updating/Deleting </w:t>
+      </w:r>
+      <w:r>
+        <w:rPr>
+          <w:b/>
+          <w:bCs/>
+          <w:sz w:val="24"/>
+          <w:szCs w:val="24"/>
+        </w:rPr>
+        <w:t>(Functional)</w:t>
+      </w:r>
+      <w:r>
+        <w:rPr>
+          <w:b w:val="false"/>
+          <w:bCs w:val="false"/>
+          <w:sz w:val="24"/>
+          <w:szCs w:val="24"/>
+        </w:rPr>
+        <w:t xml:space="preserve"> – Can we create a new blog post, update this post, and then delete it all from the administrator’s page?</w:t>
+      </w:r>
+    </w:p>
+    <w:p>
+      <w:pPr>
+        <w:pStyle w:val="Normal"/>
+        <w:numPr>
+          <w:ilvl w:val="0"/>
+          <w:numId w:val="2"/>
+        </w:numPr>
+        <w:rPr>
+          <w:sz w:val="24"/>
+          <w:szCs w:val="24"/>
+        </w:rPr>
+      </w:pPr>
+      <w:r>
+        <w:rPr>
+          <w:sz w:val="24"/>
+          <w:szCs w:val="24"/>
+        </w:rPr>
+        <w:t xml:space="preserve">Testimonials Creating/Updating/Deleting </w:t>
+      </w:r>
+      <w:r>
+        <w:rPr>
+          <w:b/>
+          <w:bCs/>
+          <w:sz w:val="24"/>
+          <w:szCs w:val="24"/>
+        </w:rPr>
+        <w:t>(Functional)</w:t>
+      </w:r>
+      <w:r>
+        <w:rPr>
+          <w:b w:val="false"/>
+          <w:bCs w:val="false"/>
+          <w:sz w:val="24"/>
+          <w:szCs w:val="24"/>
+        </w:rPr>
+        <w:t xml:space="preserve"> - Can we create a new testimonial, update this, and then delete it all using the administrator’s page?</w:t>
+      </w:r>
+    </w:p>
+    <w:p>
+      <w:pPr>
+        <w:pStyle w:val="Normal"/>
+        <w:numPr>
+          <w:ilvl w:val="0"/>
+          <w:numId w:val="2"/>
+        </w:numPr>
+        <w:rPr>
+          <w:sz w:val="24"/>
+          <w:szCs w:val="24"/>
+        </w:rPr>
+      </w:pPr>
+      <w:r>
+        <w:rPr>
+          <w:sz w:val="24"/>
+          <w:szCs w:val="24"/>
+        </w:rPr>
+        <w:t xml:space="preserve">Carousel Adding/Removing Images </w:t>
+      </w:r>
+      <w:r>
+        <w:rPr>
+          <w:b/>
+          <w:bCs/>
+          <w:sz w:val="24"/>
+          <w:szCs w:val="24"/>
+        </w:rPr>
+        <w:t>(Functional)</w:t>
+      </w:r>
+      <w:r>
+        <w:rPr>
+          <w:b w:val="false"/>
+          <w:bCs w:val="false"/>
+          <w:sz w:val="24"/>
+          <w:szCs w:val="24"/>
+        </w:rPr>
+        <w:t xml:space="preserve"> – Can we add and remove images from the carousel using the administrator’s page? </w:t>
+      </w:r>
+    </w:p>
+    <w:p>
+      <w:pPr>
+        <w:pStyle w:val="Normal"/>
+        <w:numPr>
+          <w:ilvl w:val="0"/>
+          <w:numId w:val="2"/>
+        </w:numPr>
+        <w:rPr>
+          <w:sz w:val="24"/>
+          <w:szCs w:val="24"/>
+        </w:rPr>
+      </w:pPr>
+      <w:r>
+        <w:rPr>
+          <w:sz w:val="24"/>
+          <w:szCs w:val="24"/>
+        </w:rPr>
+        <w:t xml:space="preserve">Carousel Adding/Removing Videos </w:t>
+      </w:r>
+      <w:r>
+        <w:rPr>
+          <w:b/>
+          <w:bCs/>
+          <w:sz w:val="24"/>
+          <w:szCs w:val="24"/>
+        </w:rPr>
+        <w:t>(Functional)</w:t>
+      </w:r>
+      <w:r>
+        <w:rPr>
+          <w:b w:val="false"/>
+          <w:bCs w:val="false"/>
+          <w:sz w:val="24"/>
+          <w:szCs w:val="24"/>
+        </w:rPr>
+        <w:t xml:space="preserve"> – Can we add and remove video from the carousel using the administrator’s page?</w:t>
+      </w:r>
+    </w:p>
+    <w:p>
+      <w:pPr>
+        <w:pStyle w:val="Normal"/>
+        <w:rPr>
+          <w:sz w:val="24"/>
+          <w:szCs w:val="24"/>
+        </w:rPr>
+      </w:pPr>
+      <w:r>
+        <w:rPr>
+          <w:b w:val="false"/>
+          <w:bCs w:val="false"/>
+          <w:sz w:val="24"/>
+          <w:szCs w:val="24"/>
+        </w:rPr>
+        <w:t xml:space="preserve">Our system does not involve a large amount of integration but there is definitely some integration that needs to be done. For example, we need to integrate the database and the back-end server, the back-end server with the administrator’s page, and the administrator’s page with the main web pages. To test the integration of these large components we will perform tests on functions that require two (or more) components to work together by making sure that the expected results are returned and also by monitoring the communication between these components, to ensure correctness for a greater number of situations. This provides greater confidence that the results gleaned are not one off occurrences. An example might be testing that the </w:t>
+      </w:r>
+      <w:r>
+        <w:rPr>
+          <w:b w:val="false"/>
+          <w:bCs w:val="false"/>
+          <w:sz w:val="24"/>
+          <w:szCs w:val="24"/>
+        </w:rPr>
+        <w:t>administrator’s page can send off a request to the database, via the back-end server, to SELECT some data; we would monitor the communication of each component and make sure the correct data is returned.</w:t>
+      </w:r>
+      <w:r>
+        <w:rPr>
+          <w:b w:val="false"/>
+          <w:bCs w:val="false"/>
+          <w:sz w:val="24"/>
+          <w:szCs w:val="24"/>
+        </w:rPr>
+        <w:t xml:space="preserve"> </w:t>
+      </w:r>
+    </w:p>
+    <w:p>
+      <w:pPr>
+        <w:pStyle w:val="Normal"/>
+        <w:spacing w:before="0" w:after="160"/>
+        <w:rPr>
+          <w:sz w:val="24"/>
+          <w:szCs w:val="24"/>
+        </w:rPr>
+      </w:pPr>
+      <w:r>
+        <w:rPr>
+          <w:sz w:val="24"/>
+          <w:szCs w:val="24"/>
+        </w:rPr>
+      </w:r>
     </w:p>
     <w:sectPr>
+      <w:type w:val="nextPage"/>
       <w:pgSz w:w="11906" w:h="16838"/>
-      <w:pgMar w:top="1440" w:right="1440" w:bottom="1440" w:left="1440" w:header="708" w:footer="708" w:gutter="0"/>
-      <w:cols w:space="708"/>
-      <w:docGrid w:linePitch="360"/>
+      <w:pgMar w:left="1440" w:right="1440" w:header="0" w:top="1440" w:footer="0" w:bottom="1440" w:gutter="0"/>
+      <w:pgNumType w:fmt="decimal"/>
+      <w:formProt w:val="false"/>
+      <w:textDirection w:val="lrTb"/>
+      <w:docGrid w:type="default" w:linePitch="360" w:charSpace="4096"/>
     </w:sectPr>
   </w:body>
 </w:document>
 </file>
 
 <file path=word/numbering.xml><?xml version="1.0" encoding="utf-8"?>
-<w:numbering xmlns:wpc="http://schemas.microsoft.com/office/word/2010/wordprocessingCanvas" xmlns:cx="http://schemas.microsoft.com/office/drawing/2014/chartex" xmlns:cx1="http://schemas.microsoft.com/office/drawing/2015/9/8/chartex" xmlns:mc="http://schemas.openxmlformats.org/markup-compatibility/2006" xmlns:o="urn:schemas-microsoft-com:office:office" xmlns:r="http://schemas.openxmlformats.org/officeDocument/2006/relationships" xmlns:m="http://schemas.openxmlformats.org/officeDocument/2006/math" xmlns:v="urn:schemas-microsoft-com:vml" xmlns:wp14="http://schemas.microsoft.com/office/word/2010/wordprocessingDrawing" xmlns:wp="http://schemas.openxmlformats.org/drawingml/2006/wordprocessingDrawing" xmlns:w10="urn:schemas-microsoft-com:office:word" xmlns:w="http://schemas.openxmlformats.org/wordprocessingml/2006/main" xmlns:w14="http://schemas.microsoft.com/office/word/2010/wordml" xmlns:w15="http://schemas.microsoft.com/office/word/2012/wordml" xmlns:w16se="http://schemas.microsoft.com/office/word/2015/wordml/symex" xmlns:wpg="http://schemas.microsoft.com/office/word/2010/wordprocessingGroup" xmlns:wpi="http://schemas.microsoft.com/office/word/2010/wordprocessingInk" xmlns:wne="http://schemas.microsoft.com/office/word/2006/wordml" xmlns:wps="http://schemas.microsoft.com/office/word/2010/wordprocessingShape" mc:Ignorable="w14 w15 w16se wp14">
-  <w:abstractNum w:abstractNumId="0" w15:restartNumberingAfterBreak="0">
-    <w:nsid w:val="FFFFFF89"/>
-    <w:multiLevelType w:val="singleLevel"/>
-    <w:tmpl w:val="CA629B70"/>
+<w:numbering xmlns:w="http://schemas.openxmlformats.org/wordprocessingml/2006/main" xmlns:o="urn:schemas-microsoft-com:office:office" xmlns:r="http://schemas.openxmlformats.org/officeDocument/2006/relationships" xmlns:v="urn:schemas-microsoft-com:vml">
+  <w:abstractNum w:abstractNumId="1">
     <w:lvl w:ilvl="0">
       <w:start w:val="1"/>
       <w:numFmt w:val="bullet"/>
-      <w:pStyle w:val="ListBullet"/>
       <w:lvlText w:val=""/>
       <w:lvlJc w:val="left"/>
       <w:pPr>
         <w:tabs>
-          <w:tab w:val="num" w:pos="360"/>
-        </w:tabs>
-        <w:ind w:left="360" w:hanging="360"/>
-      </w:pPr>
-      <w:rPr>
-        <w:rFonts w:ascii="Symbol" w:hAnsi="Symbol" w:hint="default"/>
-      </w:rPr>
+          <w:tab w:val="num" w:pos="720"/>
+        </w:tabs>
+        <w:ind w:left="720" w:hanging="360"/>
+      </w:pPr>
+      <w:rPr>
+        <w:rFonts w:ascii="Symbol" w:hAnsi="Symbol" w:cs="Symbol" w:hint="default"/>
+        <w:rFonts w:cs="OpenSymbol"/>
+      </w:rPr>
+    </w:lvl>
+    <w:lvl w:ilvl="1">
+      <w:start w:val="1"/>
+      <w:numFmt w:val="bullet"/>
+      <w:lvlText w:val="◦"/>
+      <w:lvlJc w:val="left"/>
+      <w:pPr>
+        <w:tabs>
+          <w:tab w:val="num" w:pos="1080"/>
+        </w:tabs>
+        <w:ind w:left="1080" w:hanging="360"/>
+      </w:pPr>
+      <w:rPr>
+        <w:rFonts w:ascii="OpenSymbol" w:hAnsi="OpenSymbol" w:cs="OpenSymbol" w:hint="default"/>
+        <w:rFonts w:cs="OpenSymbol"/>
+      </w:rPr>
+    </w:lvl>
+    <w:lvl w:ilvl="2">
+      <w:start w:val="1"/>
+      <w:numFmt w:val="bullet"/>
+      <w:lvlText w:val="▪"/>
+      <w:lvlJc w:val="left"/>
+      <w:pPr>
+        <w:tabs>
+          <w:tab w:val="num" w:pos="1440"/>
+        </w:tabs>
+        <w:ind w:left="1440" w:hanging="360"/>
+      </w:pPr>
+      <w:rPr>
+        <w:rFonts w:ascii="OpenSymbol" w:hAnsi="OpenSymbol" w:cs="OpenSymbol" w:hint="default"/>
+        <w:rFonts w:cs="OpenSymbol"/>
+      </w:rPr>
+    </w:lvl>
+    <w:lvl w:ilvl="3">
+      <w:start w:val="1"/>
+      <w:numFmt w:val="bullet"/>
+      <w:lvlText w:val=""/>
+      <w:lvlJc w:val="left"/>
+      <w:pPr>
+        <w:tabs>
+          <w:tab w:val="num" w:pos="1800"/>
+        </w:tabs>
+        <w:ind w:left="1800" w:hanging="360"/>
+      </w:pPr>
+      <w:rPr>
+        <w:rFonts w:ascii="Symbol" w:hAnsi="Symbol" w:cs="Symbol" w:hint="default"/>
+        <w:rFonts w:cs="OpenSymbol"/>
+      </w:rPr>
+    </w:lvl>
+    <w:lvl w:ilvl="4">
+      <w:start w:val="1"/>
+      <w:numFmt w:val="bullet"/>
+      <w:lvlText w:val="◦"/>
+      <w:lvlJc w:val="left"/>
+      <w:pPr>
+        <w:tabs>
+          <w:tab w:val="num" w:pos="2160"/>
+        </w:tabs>
+        <w:ind w:left="2160" w:hanging="360"/>
+      </w:pPr>
+      <w:rPr>
+        <w:rFonts w:ascii="OpenSymbol" w:hAnsi="OpenSymbol" w:cs="OpenSymbol" w:hint="default"/>
+        <w:rFonts w:cs="OpenSymbol"/>
+      </w:rPr>
+    </w:lvl>
+    <w:lvl w:ilvl="5">
+      <w:start w:val="1"/>
+      <w:numFmt w:val="bullet"/>
+      <w:lvlText w:val="▪"/>
+      <w:lvlJc w:val="left"/>
+      <w:pPr>
+        <w:tabs>
+          <w:tab w:val="num" w:pos="2520"/>
+        </w:tabs>
+        <w:ind w:left="2520" w:hanging="360"/>
+      </w:pPr>
+      <w:rPr>
+        <w:rFonts w:ascii="OpenSymbol" w:hAnsi="OpenSymbol" w:cs="OpenSymbol" w:hint="default"/>
+        <w:rFonts w:cs="OpenSymbol"/>
+      </w:rPr>
+    </w:lvl>
+    <w:lvl w:ilvl="6">
+      <w:start w:val="1"/>
+      <w:numFmt w:val="bullet"/>
+      <w:lvlText w:val=""/>
+      <w:lvlJc w:val="left"/>
+      <w:pPr>
+        <w:tabs>
+          <w:tab w:val="num" w:pos="2880"/>
+        </w:tabs>
+        <w:ind w:left="2880" w:hanging="360"/>
+      </w:pPr>
+      <w:rPr>
+        <w:rFonts w:ascii="Symbol" w:hAnsi="Symbol" w:cs="Symbol" w:hint="default"/>
+        <w:rFonts w:cs="OpenSymbol"/>
+      </w:rPr>
+    </w:lvl>
+    <w:lvl w:ilvl="7">
+      <w:start w:val="1"/>
+      <w:numFmt w:val="bullet"/>
+      <w:lvlText w:val="◦"/>
+      <w:lvlJc w:val="left"/>
+      <w:pPr>
+        <w:tabs>
+          <w:tab w:val="num" w:pos="3240"/>
+        </w:tabs>
+        <w:ind w:left="3240" w:hanging="360"/>
+      </w:pPr>
+      <w:rPr>
+        <w:rFonts w:ascii="OpenSymbol" w:hAnsi="OpenSymbol" w:cs="OpenSymbol" w:hint="default"/>
+        <w:rFonts w:cs="OpenSymbol"/>
+      </w:rPr>
+    </w:lvl>
+    <w:lvl w:ilvl="8">
+      <w:start w:val="1"/>
+      <w:numFmt w:val="bullet"/>
+      <w:lvlText w:val="▪"/>
+      <w:lvlJc w:val="left"/>
+      <w:pPr>
+        <w:tabs>
+          <w:tab w:val="num" w:pos="3600"/>
+        </w:tabs>
+        <w:ind w:left="3600" w:hanging="360"/>
+      </w:pPr>
+      <w:rPr>
+        <w:rFonts w:ascii="OpenSymbol" w:hAnsi="OpenSymbol" w:cs="OpenSymbol" w:hint="default"/>
+        <w:rFonts w:cs="OpenSymbol"/>
+      </w:rPr>
+    </w:lvl>
+  </w:abstractNum>
+  <w:abstractNum w:abstractNumId="2">
+    <w:lvl w:ilvl="0">
+      <w:start w:val="1"/>
+      <w:numFmt w:val="bullet"/>
+      <w:lvlText w:val=""/>
+      <w:lvlJc w:val="left"/>
+      <w:pPr>
+        <w:tabs>
+          <w:tab w:val="num" w:pos="720"/>
+        </w:tabs>
+        <w:ind w:left="720" w:hanging="360"/>
+      </w:pPr>
+      <w:rPr>
+        <w:rFonts w:ascii="Symbol" w:hAnsi="Symbol" w:cs="Symbol" w:hint="default"/>
+        <w:rFonts w:cs="OpenSymbol"/>
+      </w:rPr>
+    </w:lvl>
+    <w:lvl w:ilvl="1">
+      <w:start w:val="1"/>
+      <w:numFmt w:val="bullet"/>
+      <w:lvlText w:val="◦"/>
+      <w:lvlJc w:val="left"/>
+      <w:pPr>
+        <w:tabs>
+          <w:tab w:val="num" w:pos="1080"/>
+        </w:tabs>
+        <w:ind w:left="1080" w:hanging="360"/>
+      </w:pPr>
+      <w:rPr>
+        <w:rFonts w:ascii="OpenSymbol" w:hAnsi="OpenSymbol" w:cs="OpenSymbol" w:hint="default"/>
+        <w:rFonts w:cs="OpenSymbol"/>
+      </w:rPr>
+    </w:lvl>
+    <w:lvl w:ilvl="2">
+      <w:start w:val="1"/>
+      <w:numFmt w:val="bullet"/>
+      <w:lvlText w:val="▪"/>
+      <w:lvlJc w:val="left"/>
+      <w:pPr>
+        <w:tabs>
+          <w:tab w:val="num" w:pos="1440"/>
+        </w:tabs>
+        <w:ind w:left="1440" w:hanging="360"/>
+      </w:pPr>
+      <w:rPr>
+        <w:rFonts w:ascii="OpenSymbol" w:hAnsi="OpenSymbol" w:cs="OpenSymbol" w:hint="default"/>
+        <w:rFonts w:cs="OpenSymbol"/>
+      </w:rPr>
+    </w:lvl>
+    <w:lvl w:ilvl="3">
+      <w:start w:val="1"/>
+      <w:numFmt w:val="bullet"/>
+      <w:lvlText w:val=""/>
+      <w:lvlJc w:val="left"/>
+      <w:pPr>
+        <w:tabs>
+          <w:tab w:val="num" w:pos="1800"/>
+        </w:tabs>
+        <w:ind w:left="1800" w:hanging="360"/>
+      </w:pPr>
+      <w:rPr>
+        <w:rFonts w:ascii="Symbol" w:hAnsi="Symbol" w:cs="Symbol" w:hint="default"/>
+        <w:rFonts w:cs="OpenSymbol"/>
+      </w:rPr>
+    </w:lvl>
+    <w:lvl w:ilvl="4">
+      <w:start w:val="1"/>
+      <w:numFmt w:val="bullet"/>
+      <w:lvlText w:val="◦"/>
+      <w:lvlJc w:val="left"/>
+      <w:pPr>
+        <w:tabs>
+          <w:tab w:val="num" w:pos="2160"/>
+        </w:tabs>
+        <w:ind w:left="2160" w:hanging="360"/>
+      </w:pPr>
+      <w:rPr>
+        <w:rFonts w:ascii="OpenSymbol" w:hAnsi="OpenSymbol" w:cs="OpenSymbol" w:hint="default"/>
+        <w:rFonts w:cs="OpenSymbol"/>
+      </w:rPr>
+    </w:lvl>
+    <w:lvl w:ilvl="5">
+      <w:start w:val="1"/>
+      <w:numFmt w:val="bullet"/>
+      <w:lvlText w:val="▪"/>
+      <w:lvlJc w:val="left"/>
+      <w:pPr>
+        <w:tabs>
+          <w:tab w:val="num" w:pos="2520"/>
+        </w:tabs>
+        <w:ind w:left="2520" w:hanging="360"/>
+      </w:pPr>
+      <w:rPr>
+        <w:rFonts w:ascii="OpenSymbol" w:hAnsi="OpenSymbol" w:cs="OpenSymbol" w:hint="default"/>
+        <w:rFonts w:cs="OpenSymbol"/>
+      </w:rPr>
+    </w:lvl>
+    <w:lvl w:ilvl="6">
+      <w:start w:val="1"/>
+      <w:numFmt w:val="bullet"/>
+      <w:lvlText w:val=""/>
+      <w:lvlJc w:val="left"/>
+      <w:pPr>
+        <w:tabs>
+          <w:tab w:val="num" w:pos="2880"/>
+        </w:tabs>
+        <w:ind w:left="2880" w:hanging="360"/>
+      </w:pPr>
+      <w:rPr>
+        <w:rFonts w:ascii="Symbol" w:hAnsi="Symbol" w:cs="Symbol" w:hint="default"/>
+        <w:rFonts w:cs="OpenSymbol"/>
+      </w:rPr>
+    </w:lvl>
+    <w:lvl w:ilvl="7">
+      <w:start w:val="1"/>
+      <w:numFmt w:val="bullet"/>
+      <w:lvlText w:val="◦"/>
+      <w:lvlJc w:val="left"/>
+      <w:pPr>
+        <w:tabs>
+          <w:tab w:val="num" w:pos="3240"/>
+        </w:tabs>
+        <w:ind w:left="3240" w:hanging="360"/>
+      </w:pPr>
+      <w:rPr>
+        <w:rFonts w:ascii="OpenSymbol" w:hAnsi="OpenSymbol" w:cs="OpenSymbol" w:hint="default"/>
+        <w:rFonts w:cs="OpenSymbol"/>
+      </w:rPr>
+    </w:lvl>
+    <w:lvl w:ilvl="8">
+      <w:start w:val="1"/>
+      <w:numFmt w:val="bullet"/>
+      <w:lvlText w:val="▪"/>
+      <w:lvlJc w:val="left"/>
+      <w:pPr>
+        <w:tabs>
+          <w:tab w:val="num" w:pos="3600"/>
+        </w:tabs>
+        <w:ind w:left="3600" w:hanging="360"/>
+      </w:pPr>
+      <w:rPr>
+        <w:rFonts w:ascii="OpenSymbol" w:hAnsi="OpenSymbol" w:cs="OpenSymbol" w:hint="default"/>
+        <w:rFonts w:cs="OpenSymbol"/>
+      </w:rPr>
+    </w:lvl>
+  </w:abstractNum>
+  <w:abstractNum w:abstractNumId="3">
+    <w:lvl w:ilvl="0">
+      <w:start w:val="1"/>
+      <w:numFmt w:val="none"/>
+      <w:suff w:val="nothing"/>
+      <w:lvlText w:val=""/>
+      <w:lvlJc w:val="left"/>
+      <w:pPr>
+        <w:ind w:left="0" w:hanging="0"/>
+      </w:pPr>
+    </w:lvl>
+    <w:lvl w:ilvl="1">
+      <w:start w:val="1"/>
+      <w:numFmt w:val="none"/>
+      <w:suff w:val="nothing"/>
+      <w:lvlText w:val=""/>
+      <w:lvlJc w:val="left"/>
+      <w:pPr>
+        <w:ind w:left="0" w:hanging="0"/>
+      </w:pPr>
+    </w:lvl>
+    <w:lvl w:ilvl="2">
+      <w:start w:val="1"/>
+      <w:numFmt w:val="none"/>
+      <w:suff w:val="nothing"/>
+      <w:lvlText w:val=""/>
+      <w:lvlJc w:val="left"/>
+      <w:pPr>
+        <w:ind w:left="0" w:hanging="0"/>
+      </w:pPr>
+    </w:lvl>
+    <w:lvl w:ilvl="3">
+      <w:start w:val="1"/>
+      <w:numFmt w:val="none"/>
+      <w:suff w:val="nothing"/>
+      <w:lvlText w:val=""/>
+      <w:lvlJc w:val="left"/>
+      <w:pPr>
+        <w:ind w:left="0" w:hanging="0"/>
+      </w:pPr>
+    </w:lvl>
+    <w:lvl w:ilvl="4">
+      <w:start w:val="1"/>
+      <w:numFmt w:val="none"/>
+      <w:suff w:val="nothing"/>
+      <w:lvlText w:val=""/>
+      <w:lvlJc w:val="left"/>
+      <w:pPr>
+        <w:ind w:left="0" w:hanging="0"/>
+      </w:pPr>
+    </w:lvl>
+    <w:lvl w:ilvl="5">
+      <w:start w:val="1"/>
+      <w:numFmt w:val="none"/>
+      <w:suff w:val="nothing"/>
+      <w:lvlText w:val=""/>
+      <w:lvlJc w:val="left"/>
+      <w:pPr>
+        <w:ind w:left="0" w:hanging="0"/>
+      </w:pPr>
+    </w:lvl>
+    <w:lvl w:ilvl="6">
+      <w:start w:val="1"/>
+      <w:numFmt w:val="none"/>
+      <w:suff w:val="nothing"/>
+      <w:lvlText w:val=""/>
+      <w:lvlJc w:val="left"/>
+      <w:pPr>
+        <w:ind w:left="0" w:hanging="0"/>
+      </w:pPr>
+    </w:lvl>
+    <w:lvl w:ilvl="7">
+      <w:start w:val="1"/>
+      <w:numFmt w:val="none"/>
+      <w:suff w:val="nothing"/>
+      <w:lvlText w:val=""/>
+      <w:lvlJc w:val="left"/>
+      <w:pPr>
+        <w:ind w:left="0" w:hanging="0"/>
+      </w:pPr>
+    </w:lvl>
+    <w:lvl w:ilvl="8">
+      <w:start w:val="1"/>
+      <w:numFmt w:val="none"/>
+      <w:suff w:val="nothing"/>
+      <w:lvlText w:val=""/>
+      <w:lvlJc w:val="left"/>
+      <w:pPr>
+        <w:ind w:left="0" w:hanging="0"/>
+      </w:pPr>
     </w:lvl>
   </w:abstractNum>
   <w:num w:numId="1">
-    <w:abstractNumId w:val="0"/>
+    <w:abstractNumId w:val="1"/>
+  </w:num>
+  <w:num w:numId="2">
+    <w:abstractNumId w:val="2"/>
+  </w:num>
+  <w:num w:numId="3">
+    <w:abstractNumId w:val="3"/>
   </w:num>
 </w:numbering>
 </file>
 
 <file path=word/styles.xml><?xml version="1.0" encoding="utf-8"?>
-<w:styles xmlns:mc="http://schemas.openxmlformats.org/markup-compatibility/2006" xmlns:r="http://schemas.openxmlformats.org/officeDocument/2006/relationships" xmlns:w="http://schemas.openxmlformats.org/wordprocessingml/2006/main" xmlns:w14="http://schemas.microsoft.com/office/word/2010/wordml" xmlns:w15="http://schemas.microsoft.com/office/word/2012/wordml" xmlns:w16se="http://schemas.microsoft.com/office/word/2015/wordml/symex" mc:Ignorable="w14 w15 w16se">
+<w:styles xmlns:w="http://schemas.openxmlformats.org/wordprocessingml/2006/main" xmlns:w14="http://schemas.microsoft.com/office/word/2010/wordml" xmlns:mc="http://schemas.openxmlformats.org/markup-compatibility/2006" mc:Ignorable="w14">
   <w:docDefaults>
     <w:rPrDefault>
       <w:rPr>
-        <w:rFonts w:asciiTheme="minorHAnsi" w:eastAsiaTheme="minorHAnsi" w:hAnsiTheme="minorHAnsi" w:cstheme="minorBidi"/>
+        <w:rFonts w:ascii="Calibri" w:hAnsi="Calibri" w:eastAsia="Calibri" w:cs="" w:asciiTheme="minorHAnsi" w:cstheme="minorBidi" w:eastAsiaTheme="minorHAnsi" w:hAnsiTheme="minorHAnsi"/>
         <w:sz w:val="22"/>
         <w:szCs w:val="22"/>
         <w:lang w:val="en-GB" w:eastAsia="en-US" w:bidi="ar-SA"/>
       </w:rPr>
     </w:rPrDefault>
     <w:pPrDefault>
-      <w:pPr>
-        <w:spacing w:after="160" w:line="259" w:lineRule="auto"/>
-      </w:pPr>
+      <w:pPr/>
     </w:pPrDefault>
   </w:docDefaults>
   <w:latentStyles w:defLockedState="0" w:defUIPriority="99" w:defSemiHidden="0" w:defUnhideWhenUsed="0" w:defQFormat="0" w:count="371">
     <w:lsdException w:name="Normal" w:uiPriority="0" w:qFormat="1"/>
     <w:lsdException w:name="heading 1" w:uiPriority="9" w:qFormat="1"/>
-    <w:lsdException w:name="heading 2" w:semiHidden="1" w:uiPriority="9" w:unhideWhenUsed="1" w:qFormat="1"/>
-    <w:lsdException w:name="heading 3" w:semiHidden="1" w:uiPriority="9" w:unhideWhenUsed="1" w:qFormat="1"/>
-    <w:lsdException w:name="heading 4" w:semiHidden="1" w:uiPriority="9" w:unhideWhenUsed="1" w:qFormat="1"/>
-    <w:lsdException w:name="heading 5" w:semiHidden="1" w:uiPriority="9" w:unhideWhenUsed="1" w:qFormat="1"/>
-    <w:lsdException w:name="heading 6" w:semiHidden="1" w:uiPriority="9" w:unhideWhenUsed="1" w:qFormat="1"/>
-    <w:lsdException w:name="heading 7" w:semiHidden="1" w:uiPriority="9" w:unhideWhenUsed="1" w:qFormat="1"/>
-    <w:lsdException w:name="heading 8" w:semiHidden="1" w:uiPriority="9" w:unhideWhenUsed="1" w:qFormat="1"/>
-    <w:lsdException w:name="heading 9" w:semiHidden="1" w:uiPriority="9" w:unhideWhenUsed="1" w:qFormat="1"/>
+    <w:lsdException w:name="heading 2" w:uiPriority="9" w:semiHidden="1" w:unhideWhenUsed="1" w:qFormat="1"/>
+    <w:lsdException w:name="heading 3" w:uiPriority="9" w:semiHidden="1" w:unhideWhenUsed="1" w:qFormat="1"/>
+    <w:lsdException w:name="heading 4" w:uiPriority="9" w:semiHidden="1" w:unhideWhenUsed="1" w:qFormat="1"/>
+    <w:lsdException w:name="heading 5" w:uiPriority="9" w:semiHidden="1" w:unhideWhenUsed="1" w:qFormat="1"/>
+    <w:lsdException w:name="heading 6" w:uiPriority="9" w:semiHidden="1" w:unhideWhenUsed="1" w:qFormat="1"/>
+    <w:lsdException w:name="heading 7" w:uiPriority="9" w:semiHidden="1" w:unhideWhenUsed="1" w:qFormat="1"/>
+    <w:lsdException w:name="heading 8" w:uiPriority="9" w:semiHidden="1" w:unhideWhenUsed="1" w:qFormat="1"/>
+    <w:lsdException w:name="heading 9" w:uiPriority="9" w:semiHidden="1" w:unhideWhenUsed="1" w:qFormat="1"/>
     <w:lsdException w:name="index 1" w:semiHidden="1" w:unhideWhenUsed="1"/>
     <w:lsdException w:name="index 2" w:semiHidden="1" w:unhideWhenUsed="1"/>
     <w:lsdException w:name="index 3" w:semiHidden="1" w:unhideWhenUsed="1"/>
@@ -122,22 +907,22 @@
     <w:lsdException w:name="index 7" w:semiHidden="1" w:unhideWhenUsed="1"/>
     <w:lsdException w:name="index 8" w:semiHidden="1" w:unhideWhenUsed="1"/>
     <w:lsdException w:name="index 9" w:semiHidden="1" w:unhideWhenUsed="1"/>
-    <w:lsdException w:name="toc 1" w:semiHidden="1" w:uiPriority="39" w:unhideWhenUsed="1"/>
-    <w:lsdException w:name="toc 2" w:semiHidden="1" w:uiPriority="39" w:unhideWhenUsed="1"/>
-    <w:lsdException w:name="toc 3" w:semiHidden="1" w:uiPriority="39" w:unhideWhenUsed="1"/>
-    <w:lsdException w:name="toc 4" w:semiHidden="1" w:uiPriority="39" w:unhideWhenUsed="1"/>
-    <w:lsdException w:name="toc 5" w:semiHidden="1" w:uiPriority="39" w:unhideWhenUsed="1"/>
-    <w:lsdException w:name="toc 6" w:semiHidden="1" w:uiPriority="39" w:unhideWhenUsed="1"/>
-    <w:lsdException w:name="toc 7" w:semiHidden="1" w:uiPriority="39" w:unhideWhenUsed="1"/>
-    <w:lsdException w:name="toc 8" w:semiHidden="1" w:uiPriority="39" w:unhideWhenUsed="1"/>
-    <w:lsdException w:name="toc 9" w:semiHidden="1" w:uiPriority="39" w:unhideWhenUsed="1"/>
+    <w:lsdException w:name="toc 1" w:uiPriority="39" w:semiHidden="1" w:unhideWhenUsed="1"/>
+    <w:lsdException w:name="toc 2" w:uiPriority="39" w:semiHidden="1" w:unhideWhenUsed="1"/>
+    <w:lsdException w:name="toc 3" w:uiPriority="39" w:semiHidden="1" w:unhideWhenUsed="1"/>
+    <w:lsdException w:name="toc 4" w:uiPriority="39" w:semiHidden="1" w:unhideWhenUsed="1"/>
+    <w:lsdException w:name="toc 5" w:uiPriority="39" w:semiHidden="1" w:unhideWhenUsed="1"/>
+    <w:lsdException w:name="toc 6" w:uiPriority="39" w:semiHidden="1" w:unhideWhenUsed="1"/>
+    <w:lsdException w:name="toc 7" w:uiPriority="39" w:semiHidden="1" w:unhideWhenUsed="1"/>
+    <w:lsdException w:name="toc 8" w:uiPriority="39" w:semiHidden="1" w:unhideWhenUsed="1"/>
+    <w:lsdException w:name="toc 9" w:uiPriority="39" w:semiHidden="1" w:unhideWhenUsed="1"/>
     <w:lsdException w:name="Normal Indent" w:semiHidden="1" w:unhideWhenUsed="1"/>
     <w:lsdException w:name="footnote text" w:semiHidden="1" w:unhideWhenUsed="1"/>
     <w:lsdException w:name="annotation text" w:semiHidden="1" w:unhideWhenUsed="1"/>
     <w:lsdException w:name="header" w:semiHidden="1" w:unhideWhenUsed="1"/>
     <w:lsdException w:name="footer" w:semiHidden="1" w:unhideWhenUsed="1"/>
     <w:lsdException w:name="index heading" w:semiHidden="1" w:unhideWhenUsed="1"/>
-    <w:lsdException w:name="caption" w:semiHidden="1" w:uiPriority="35" w:unhideWhenUsed="1" w:qFormat="1"/>
+    <w:lsdException w:name="caption" w:uiPriority="35" w:semiHidden="1" w:unhideWhenUsed="1" w:qFormat="1"/>
     <w:lsdException w:name="table of figures" w:semiHidden="1" w:unhideWhenUsed="1"/>
     <w:lsdException w:name="envelope address" w:semiHidden="1" w:unhideWhenUsed="1"/>
     <w:lsdException w:name="envelope return" w:semiHidden="1" w:unhideWhenUsed="1"/>
@@ -168,7 +953,7 @@
     <w:lsdException w:name="Title" w:uiPriority="10" w:qFormat="1"/>
     <w:lsdException w:name="Closing" w:semiHidden="1" w:unhideWhenUsed="1"/>
     <w:lsdException w:name="Signature" w:semiHidden="1" w:unhideWhenUsed="1"/>
-    <w:lsdException w:name="Default Paragraph Font" w:semiHidden="1" w:uiPriority="1" w:unhideWhenUsed="1"/>
+    <w:lsdException w:name="Default Paragraph Font" w:uiPriority="1" w:semiHidden="1" w:unhideWhenUsed="1"/>
     <w:lsdException w:name="Body Text" w:semiHidden="1" w:unhideWhenUsed="1"/>
     <w:lsdException w:name="Body Text Indent" w:semiHidden="1" w:unhideWhenUsed="1"/>
     <w:lsdException w:name="List Continue" w:semiHidden="1" w:unhideWhenUsed="1"/>
@@ -368,8 +1153,8 @@
     <w:lsdException w:name="Subtle Reference" w:uiPriority="31" w:qFormat="1"/>
     <w:lsdException w:name="Intense Reference" w:uiPriority="32" w:qFormat="1"/>
     <w:lsdException w:name="Book Title" w:uiPriority="33" w:qFormat="1"/>
-    <w:lsdException w:name="Bibliography" w:semiHidden="1" w:uiPriority="37" w:unhideWhenUsed="1"/>
-    <w:lsdException w:name="TOC Heading" w:semiHidden="1" w:uiPriority="39" w:unhideWhenUsed="1" w:qFormat="1"/>
+    <w:lsdException w:name="Bibliography" w:uiPriority="37" w:semiHidden="1" w:unhideWhenUsed="1"/>
+    <w:lsdException w:name="TOC Heading" w:uiPriority="39" w:semiHidden="1" w:unhideWhenUsed="1" w:qFormat="1"/>
     <w:lsdException w:name="Plain Table 1" w:uiPriority="41"/>
     <w:lsdException w:name="Plain Table 2" w:uiPriority="42"/>
     <w:lsdException w:name="Plain Table 3" w:uiPriority="43"/>
@@ -475,15 +1260,116 @@
     <w:lsdException w:name="List Table 6 Colorful Accent 6" w:uiPriority="51"/>
     <w:lsdException w:name="List Table 7 Colorful Accent 6" w:uiPriority="52"/>
   </w:latentStyles>
-  <w:style w:type="paragraph" w:default="1" w:styleId="Normal">
+  <w:style w:type="paragraph" w:styleId="Normal" w:default="1">
     <w:name w:val="Normal"/>
     <w:qFormat/>
+    <w:pPr>
+      <w:widowControl/>
+      <w:bidi w:val="0"/>
+      <w:spacing w:lineRule="auto" w:line="259" w:before="0" w:after="160"/>
+      <w:jc w:val="left"/>
+    </w:pPr>
+    <w:rPr>
+      <w:rFonts w:ascii="Calibri" w:hAnsi="Calibri" w:eastAsia="Calibri" w:cs="" w:asciiTheme="minorHAnsi" w:cstheme="minorBidi" w:eastAsiaTheme="minorHAnsi" w:hAnsiTheme="minorHAnsi"/>
+      <w:color w:val="auto"/>
+      <w:kern w:val="0"/>
+      <w:sz w:val="22"/>
+      <w:szCs w:val="22"/>
+      <w:lang w:val="en-GB" w:eastAsia="en-US" w:bidi="ar-SA"/>
+    </w:rPr>
   </w:style>
-  <w:style w:type="character" w:default="1" w:styleId="DefaultParagraphFont">
+  <w:style w:type="character" w:styleId="DefaultParagraphFont" w:default="1">
     <w:name w:val="Default Paragraph Font"/>
     <w:uiPriority w:val="1"/>
     <w:semiHidden/>
     <w:unhideWhenUsed/>
+    <w:qFormat/>
+    <w:rPr/>
+  </w:style>
+  <w:style w:type="character" w:styleId="Bullets">
+    <w:name w:val="Bullets"/>
+    <w:qFormat/>
+    <w:rPr>
+      <w:rFonts w:ascii="OpenSymbol" w:hAnsi="OpenSymbol" w:eastAsia="OpenSymbol" w:cs="OpenSymbol"/>
+    </w:rPr>
+  </w:style>
+  <w:style w:type="paragraph" w:styleId="Heading">
+    <w:name w:val="Heading"/>
+    <w:basedOn w:val="Normal"/>
+    <w:next w:val="TextBody"/>
+    <w:qFormat/>
+    <w:pPr>
+      <w:keepNext w:val="true"/>
+      <w:spacing w:before="240" w:after="120"/>
+    </w:pPr>
+    <w:rPr>
+      <w:rFonts w:ascii="Liberation Sans" w:hAnsi="Liberation Sans" w:eastAsia="Noto Sans CJK SC Regular" w:cs="Lohit Devanagari"/>
+      <w:sz w:val="28"/>
+      <w:szCs w:val="28"/>
+    </w:rPr>
+  </w:style>
+  <w:style w:type="paragraph" w:styleId="TextBody">
+    <w:name w:val="Body Text"/>
+    <w:basedOn w:val="Normal"/>
+    <w:pPr>
+      <w:spacing w:lineRule="auto" w:line="276" w:before="0" w:after="140"/>
+    </w:pPr>
+    <w:rPr/>
+  </w:style>
+  <w:style w:type="paragraph" w:styleId="List">
+    <w:name w:val="List"/>
+    <w:basedOn w:val="TextBody"/>
+    <w:pPr/>
+    <w:rPr>
+      <w:rFonts w:cs="Lohit Devanagari"/>
+    </w:rPr>
+  </w:style>
+  <w:style w:type="paragraph" w:styleId="Caption">
+    <w:name w:val="Caption"/>
+    <w:basedOn w:val="Normal"/>
+    <w:qFormat/>
+    <w:pPr>
+      <w:suppressLineNumbers/>
+      <w:spacing w:before="120" w:after="120"/>
+    </w:pPr>
+    <w:rPr>
+      <w:rFonts w:cs="Lohit Devanagari"/>
+      <w:i/>
+      <w:iCs/>
+      <w:sz w:val="24"/>
+      <w:szCs w:val="24"/>
+    </w:rPr>
+  </w:style>
+  <w:style w:type="paragraph" w:styleId="Index">
+    <w:name w:val="Index"/>
+    <w:basedOn w:val="Normal"/>
+    <w:qFormat/>
+    <w:pPr>
+      <w:suppressLineNumbers/>
+    </w:pPr>
+    <w:rPr>
+      <w:rFonts w:cs="Lohit Devanagari"/>
+    </w:rPr>
+  </w:style>
+  <w:style w:type="paragraph" w:styleId="ListBullet">
+    <w:name w:val="List Bullet"/>
+    <w:basedOn w:val="Normal"/>
+    <w:uiPriority w:val="99"/>
+    <w:unhideWhenUsed/>
+    <w:qFormat/>
+    <w:rsid w:val="00eb1bdd"/>
+    <w:pPr>
+      <w:spacing w:before="0" w:after="160"/>
+      <w:contextualSpacing/>
+    </w:pPr>
+    <w:rPr/>
+  </w:style>
+  <w:style w:type="numbering" w:styleId="NoList" w:default="1">
+    <w:name w:val="No List"/>
+    <w:uiPriority w:val="99"/>
+    <w:semiHidden/>
+    <w:unhideWhenUsed/>
+    <w:qFormat/>
   </w:style>
   <w:style w:type="table" w:default="1" w:styleId="TableNormal">
     <w:name w:val="Normal Table"/>
@@ -499,25 +1385,6 @@
         <w:right w:w="108" w:type="dxa"/>
       </w:tblCellMar>
     </w:tblPr>
-  </w:style>
-  <w:style w:type="numbering" w:default="1" w:styleId="NoList">
-    <w:name w:val="No List"/>
-    <w:uiPriority w:val="99"/>
-    <w:semiHidden/>
-    <w:unhideWhenUsed/>
-  </w:style>
-  <w:style w:type="paragraph" w:styleId="ListBullet">
-    <w:name w:val="List Bullet"/>
-    <w:basedOn w:val="Normal"/>
-    <w:uiPriority w:val="99"/>
-    <w:unhideWhenUsed/>
-    <w:rsid w:val="00EB1BDD"/>
-    <w:pPr>
-      <w:numPr>
-        <w:numId w:val="1"/>
-      </w:numPr>
-      <w:contextualSpacing/>
-    </w:pPr>
   </w:style>
 </w:styles>
 </file>

</xml_diff>

<commit_message>
proof read Section 1 and 3, minor changes are needed, BLWU needs images added
</commit_message>
<xml_diff>
--- a/Final/Test Report Section 1.docx
+++ b/Final/Test Report Section 1.docx
@@ -6,25 +6,21 @@
       <w:pPr>
         <w:pStyle w:val="Normal"/>
         <w:jc w:val="center"/>
+        <w:rPr/>
+      </w:pPr>
+      <w:r>
         <w:rPr>
           <w:sz w:val="28"/>
           <w:u w:val="single"/>
         </w:rPr>
-      </w:pPr>
-      <w:r>
-        <w:rPr>
-          <w:sz w:val="28"/>
-          <w:u w:val="single"/>
-        </w:rPr>
         <w:t>Test Report Section 1</w:t>
       </w:r>
     </w:p>
     <w:p>
       <w:pPr>
         <w:pStyle w:val="Normal"/>
-        <w:rPr>
-          <w:sz w:val="24"/>
-        </w:rPr>
+        <w:jc w:val="both"/>
+        <w:rPr/>
       </w:pPr>
       <w:r>
         <w:rPr>
@@ -36,10 +32,8 @@
     <w:p>
       <w:pPr>
         <w:pStyle w:val="Normal"/>
-        <w:rPr>
-          <w:sz w:val="24"/>
-          <w:szCs w:val="24"/>
-        </w:rPr>
+        <w:jc w:val="both"/>
+        <w:rPr/>
       </w:pPr>
       <w:r>
         <w:rPr>
@@ -56,10 +50,8 @@
           <w:ilvl w:val="0"/>
           <w:numId w:val="1"/>
         </w:numPr>
-        <w:rPr>
-          <w:sz w:val="24"/>
-          <w:szCs w:val="24"/>
-        </w:rPr>
+        <w:jc w:val="both"/>
+        <w:rPr/>
       </w:pPr>
       <w:r>
         <w:rPr>
@@ -94,13 +86,14 @@
           <w:ilvl w:val="0"/>
           <w:numId w:val="1"/>
         </w:numPr>
-        <w:rPr>
-          <w:sz w:val="24"/>
-          <w:szCs w:val="24"/>
-        </w:rPr>
-      </w:pPr>
-      <w:r>
-        <w:rPr>
+        <w:jc w:val="both"/>
+        <w:rPr>
+          <w:color w:val="CE181E"/>
+        </w:rPr>
+      </w:pPr>
+      <w:r>
+        <w:rPr>
+          <w:color w:val="CE181E"/>
           <w:sz w:val="24"/>
           <w:szCs w:val="24"/>
         </w:rPr>
@@ -110,6 +103,7 @@
         <w:rPr>
           <w:b/>
           <w:bCs/>
+          <w:color w:val="CE181E"/>
           <w:sz w:val="24"/>
           <w:szCs w:val="24"/>
         </w:rPr>
@@ -121,6 +115,7 @@
         <w:rPr>
           <w:b w:val="false"/>
           <w:bCs w:val="false"/>
+          <w:color w:val="CE181E"/>
           <w:sz w:val="24"/>
           <w:szCs w:val="24"/>
         </w:rPr>
@@ -134,10 +129,8 @@
           <w:ilvl w:val="0"/>
           <w:numId w:val="1"/>
         </w:numPr>
-        <w:rPr>
-          <w:sz w:val="24"/>
-          <w:szCs w:val="24"/>
-        </w:rPr>
+        <w:jc w:val="both"/>
+        <w:rPr/>
       </w:pPr>
       <w:r>
         <w:rPr>
@@ -172,10 +165,8 @@
           <w:ilvl w:val="0"/>
           <w:numId w:val="1"/>
         </w:numPr>
-        <w:rPr>
-          <w:sz w:val="24"/>
-          <w:szCs w:val="24"/>
-        </w:rPr>
+        <w:jc w:val="both"/>
+        <w:rPr/>
       </w:pPr>
       <w:r>
         <w:rPr>
@@ -200,7 +191,26 @@
           <w:sz w:val="24"/>
           <w:szCs w:val="24"/>
         </w:rPr>
-        <w:t xml:space="preserve"> – Do the three above functions work from the administrator’s page? This will be tested as a unit; using a stub instead of the actual database.</w:t>
+        <w:t xml:space="preserve"> – Do the three above functions work from the administrator’s page? This will be tested as a unit; using a </w:t>
+      </w:r>
+      <w:r>
+        <w:rPr>
+          <w:b w:val="false"/>
+          <w:bCs w:val="false"/>
+          <w:color w:val="CE181E"/>
+          <w:sz w:val="24"/>
+          <w:szCs w:val="24"/>
+        </w:rPr>
+        <w:t>stub</w:t>
+      </w:r>
+      <w:r>
+        <w:rPr>
+          <w:b w:val="false"/>
+          <w:bCs w:val="false"/>
+          <w:sz w:val="24"/>
+          <w:szCs w:val="24"/>
+        </w:rPr>
+        <w:t xml:space="preserve"> instead of the actual database.</w:t>
       </w:r>
     </w:p>
     <w:p>
@@ -210,10 +220,8 @@
           <w:ilvl w:val="0"/>
           <w:numId w:val="1"/>
         </w:numPr>
-        <w:rPr>
-          <w:sz w:val="24"/>
-          <w:szCs w:val="24"/>
-        </w:rPr>
+        <w:jc w:val="both"/>
+        <w:rPr/>
       </w:pPr>
       <w:r>
         <w:rPr>
@@ -238,16 +246,23 @@
           <w:sz w:val="24"/>
           <w:szCs w:val="24"/>
         </w:rPr>
-        <w:t xml:space="preserve"> – Does the target email address receive the correct data via email when calling the method with requisite data from the command line?</w:t>
+        <w:t xml:space="preserve"> – Does the target email address receive the correct data via email when calling the method with requisite data from the command line? </w:t>
+      </w:r>
+      <w:r>
+        <w:rPr>
+          <w:b w:val="false"/>
+          <w:bCs w:val="false"/>
+          <w:sz w:val="24"/>
+          <w:szCs w:val="24"/>
+        </w:rPr>
+        <w:t>(for both Volunteer and Help emails)</w:t>
       </w:r>
     </w:p>
     <w:p>
       <w:pPr>
         <w:pStyle w:val="Normal"/>
-        <w:rPr>
-          <w:sz w:val="24"/>
-          <w:szCs w:val="24"/>
-        </w:rPr>
+        <w:jc w:val="both"/>
+        <w:rPr/>
       </w:pPr>
       <w:r>
         <w:rPr>
@@ -264,10 +279,8 @@
           <w:ilvl w:val="0"/>
           <w:numId w:val="2"/>
         </w:numPr>
-        <w:rPr>
-          <w:sz w:val="24"/>
-          <w:szCs w:val="24"/>
-        </w:rPr>
+        <w:jc w:val="both"/>
+        <w:rPr/>
       </w:pPr>
       <w:r>
         <w:rPr>
@@ -292,7 +305,43 @@
           <w:sz w:val="24"/>
           <w:szCs w:val="24"/>
         </w:rPr>
-        <w:t xml:space="preserve"> – Can we create a new blog post, update this post, and then delete it all from the administrator’s page?</w:t>
+        <w:t xml:space="preserve"> – Can </w:t>
+      </w:r>
+      <w:r>
+        <w:rPr>
+          <w:b w:val="false"/>
+          <w:bCs w:val="false"/>
+          <w:sz w:val="24"/>
+          <w:szCs w:val="24"/>
+        </w:rPr>
+        <w:t>the client</w:t>
+      </w:r>
+      <w:r>
+        <w:rPr>
+          <w:b w:val="false"/>
+          <w:bCs w:val="false"/>
+          <w:sz w:val="24"/>
+          <w:szCs w:val="24"/>
+        </w:rPr>
+        <w:t xml:space="preserve"> create a new blog post, update </w:t>
+      </w:r>
+      <w:r>
+        <w:rPr>
+          <w:b w:val="false"/>
+          <w:bCs w:val="false"/>
+          <w:sz w:val="24"/>
+          <w:szCs w:val="24"/>
+        </w:rPr>
+        <w:t>the created blog post</w:t>
+      </w:r>
+      <w:r>
+        <w:rPr>
+          <w:b w:val="false"/>
+          <w:bCs w:val="false"/>
+          <w:sz w:val="24"/>
+          <w:szCs w:val="24"/>
+        </w:rPr>
+        <w:t>, and then delete it all from the administrator’s page?</w:t>
       </w:r>
     </w:p>
     <w:p>
@@ -302,10 +351,8 @@
           <w:ilvl w:val="0"/>
           <w:numId w:val="2"/>
         </w:numPr>
-        <w:rPr>
-          <w:sz w:val="24"/>
-          <w:szCs w:val="24"/>
-        </w:rPr>
+        <w:jc w:val="both"/>
+        <w:rPr/>
       </w:pPr>
       <w:r>
         <w:rPr>
@@ -330,7 +377,25 @@
           <w:sz w:val="24"/>
           <w:szCs w:val="24"/>
         </w:rPr>
-        <w:t xml:space="preserve"> - Can we create a new testimonial, update this, and then delete it all using the administrator’s page?</w:t>
+        <w:t xml:space="preserve"> - Can we create a new testimonial, update </w:t>
+      </w:r>
+      <w:r>
+        <w:rPr>
+          <w:b w:val="false"/>
+          <w:bCs w:val="false"/>
+          <w:sz w:val="24"/>
+          <w:szCs w:val="24"/>
+        </w:rPr>
+        <w:t>the created testimonial</w:t>
+      </w:r>
+      <w:r>
+        <w:rPr>
+          <w:b w:val="false"/>
+          <w:bCs w:val="false"/>
+          <w:sz w:val="24"/>
+          <w:szCs w:val="24"/>
+        </w:rPr>
+        <w:t>, and then delete it all using the administrator’s page?</w:t>
       </w:r>
     </w:p>
     <w:p>
@@ -340,10 +405,8 @@
           <w:ilvl w:val="0"/>
           <w:numId w:val="2"/>
         </w:numPr>
-        <w:rPr>
-          <w:sz w:val="24"/>
-          <w:szCs w:val="24"/>
-        </w:rPr>
+        <w:jc w:val="both"/>
+        <w:rPr/>
       </w:pPr>
       <w:r>
         <w:rPr>
@@ -378,10 +441,8 @@
           <w:ilvl w:val="0"/>
           <w:numId w:val="2"/>
         </w:numPr>
-        <w:rPr>
-          <w:sz w:val="24"/>
-          <w:szCs w:val="24"/>
-        </w:rPr>
+        <w:jc w:val="both"/>
+        <w:rPr/>
       </w:pPr>
       <w:r>
         <w:rPr>
@@ -412,53 +473,320 @@
     <w:p>
       <w:pPr>
         <w:pStyle w:val="Normal"/>
-        <w:rPr>
-          <w:sz w:val="24"/>
-          <w:szCs w:val="24"/>
-        </w:rPr>
-      </w:pPr>
-      <w:r>
-        <w:rPr>
-          <w:b w:val="false"/>
-          <w:bCs w:val="false"/>
-          <w:sz w:val="24"/>
-          <w:szCs w:val="24"/>
-        </w:rPr>
-        <w:t xml:space="preserve">Our system does not involve a large amount of integration but there is definitely some integration that needs to be done. For example, we need to integrate the database and the back-end server, the back-end server with the administrator’s page, and the administrator’s page with the main web pages. To test the integration of these large components we will perform tests on functions that require two (or more) components to work together by making sure that the expected results are returned and also by monitoring the communication between these components, to ensure correctness for a greater number of situations. This provides greater confidence that the results gleaned are not one off occurrences. An example might be testing that the </w:t>
-      </w:r>
-      <w:r>
-        <w:rPr>
-          <w:b w:val="false"/>
-          <w:bCs w:val="false"/>
-          <w:sz w:val="24"/>
-          <w:szCs w:val="24"/>
-        </w:rPr>
-        <w:t>administrator’s page can send off a request to the database, via the back-end server, to SELECT some data; we would monitor the communication of each component and make sure the correct data is returned.</w:t>
-      </w:r>
-      <w:r>
-        <w:rPr>
-          <w:b w:val="false"/>
-          <w:bCs w:val="false"/>
+        <w:jc w:val="both"/>
+        <w:rPr/>
+      </w:pPr>
+      <w:r>
+        <w:rPr>
+          <w:b w:val="false"/>
+          <w:bCs w:val="false"/>
+          <w:sz w:val="24"/>
+          <w:szCs w:val="24"/>
+        </w:rPr>
+        <w:t>The created</w:t>
+      </w:r>
+      <w:r>
+        <w:rPr>
+          <w:b w:val="false"/>
+          <w:bCs w:val="false"/>
+          <w:sz w:val="24"/>
+          <w:szCs w:val="24"/>
+        </w:rPr>
+        <w:t xml:space="preserve"> system does not involve a large amount of integration but there is definitely some that needs to be </w:t>
+      </w:r>
+      <w:r>
+        <w:rPr>
+          <w:b w:val="false"/>
+          <w:bCs w:val="false"/>
+          <w:sz w:val="24"/>
+          <w:szCs w:val="24"/>
+        </w:rPr>
+        <w:t>achieved</w:t>
+      </w:r>
+      <w:r>
+        <w:rPr>
+          <w:b w:val="false"/>
+          <w:bCs w:val="false"/>
+          <w:sz w:val="24"/>
+          <w:szCs w:val="24"/>
+        </w:rPr>
+        <w:t xml:space="preserve">. </w:t>
+      </w:r>
+      <w:r>
+        <w:rPr>
+          <w:b w:val="false"/>
+          <w:bCs w:val="false"/>
+          <w:sz w:val="24"/>
+          <w:szCs w:val="24"/>
+        </w:rPr>
+        <w:t>Specifically</w:t>
+      </w:r>
+      <w:r>
+        <w:rPr>
+          <w:b w:val="false"/>
+          <w:bCs w:val="false"/>
+          <w:sz w:val="24"/>
+          <w:szCs w:val="24"/>
+        </w:rPr>
+        <w:t xml:space="preserve">, </w:t>
+      </w:r>
+      <w:r>
+        <w:rPr>
+          <w:b w:val="false"/>
+          <w:bCs w:val="false"/>
+          <w:sz w:val="24"/>
+          <w:szCs w:val="24"/>
+        </w:rPr>
+        <w:t>the programs/units</w:t>
+      </w:r>
+      <w:r>
+        <w:rPr>
+          <w:b w:val="false"/>
+          <w:bCs w:val="false"/>
+          <w:i/>
+          <w:iCs/>
           <w:sz w:val="24"/>
           <w:szCs w:val="24"/>
         </w:rPr>
         <w:t xml:space="preserve"> </w:t>
+      </w:r>
+      <w:r>
+        <w:rPr>
+          <w:b w:val="false"/>
+          <w:bCs w:val="false"/>
+          <w:i w:val="false"/>
+          <w:iCs w:val="false"/>
+          <w:sz w:val="24"/>
+          <w:szCs w:val="24"/>
+        </w:rPr>
+        <w:t>that need to be integrated are: the</w:t>
+      </w:r>
+      <w:r>
+        <w:rPr>
+          <w:b w:val="false"/>
+          <w:bCs w:val="false"/>
+          <w:sz w:val="24"/>
+          <w:szCs w:val="24"/>
+        </w:rPr>
+        <w:t xml:space="preserve"> database with the back-end server</w:t>
+      </w:r>
+      <w:r>
+        <w:rPr>
+          <w:b w:val="false"/>
+          <w:bCs w:val="false"/>
+          <w:sz w:val="24"/>
+          <w:szCs w:val="24"/>
+        </w:rPr>
+        <w:t xml:space="preserve">, the back-end server with the administrator’s page, and the administrator’s page with the main web pages. To test the integration of these large components </w:t>
+      </w:r>
+      <w:r>
+        <w:rPr>
+          <w:b w:val="false"/>
+          <w:bCs w:val="false"/>
+          <w:sz w:val="24"/>
+          <w:szCs w:val="24"/>
+        </w:rPr>
+        <w:t xml:space="preserve">tests will be </w:t>
+      </w:r>
+      <w:r>
+        <w:rPr>
+          <w:b w:val="false"/>
+          <w:bCs w:val="false"/>
+          <w:sz w:val="24"/>
+          <w:szCs w:val="24"/>
+        </w:rPr>
+        <w:t>perform</w:t>
+      </w:r>
+      <w:r>
+        <w:rPr>
+          <w:b w:val="false"/>
+          <w:bCs w:val="false"/>
+          <w:sz w:val="24"/>
+          <w:szCs w:val="24"/>
+        </w:rPr>
+        <w:t>ed</w:t>
+      </w:r>
+      <w:r>
+        <w:rPr>
+          <w:b w:val="false"/>
+          <w:bCs w:val="false"/>
+          <w:sz w:val="24"/>
+          <w:szCs w:val="24"/>
+        </w:rPr>
+        <w:t xml:space="preserve"> on </w:t>
+      </w:r>
+      <w:r>
+        <w:rPr>
+          <w:b w:val="false"/>
+          <w:bCs w:val="false"/>
+          <w:sz w:val="24"/>
+          <w:szCs w:val="24"/>
+        </w:rPr>
+        <w:t xml:space="preserve">the </w:t>
+      </w:r>
+      <w:r>
+        <w:rPr>
+          <w:b w:val="false"/>
+          <w:bCs w:val="false"/>
+          <w:sz w:val="24"/>
+          <w:szCs w:val="24"/>
+        </w:rPr>
+        <w:t xml:space="preserve">functions that require two (or more) components to work together, </w:t>
+      </w:r>
+      <w:r>
+        <w:rPr>
+          <w:b w:val="false"/>
+          <w:bCs w:val="false"/>
+          <w:sz w:val="24"/>
+          <w:szCs w:val="24"/>
+        </w:rPr>
+        <w:t>and ensuring</w:t>
+      </w:r>
+      <w:r>
+        <w:rPr>
+          <w:b w:val="false"/>
+          <w:bCs w:val="false"/>
+          <w:sz w:val="24"/>
+          <w:szCs w:val="24"/>
+        </w:rPr>
+        <w:t xml:space="preserve"> that the expected results are returned. </w:t>
+      </w:r>
+      <w:r>
+        <w:rPr>
+          <w:b w:val="false"/>
+          <w:bCs w:val="false"/>
+          <w:sz w:val="24"/>
+          <w:szCs w:val="24"/>
+        </w:rPr>
+        <w:t xml:space="preserve">Furthermore, </w:t>
+      </w:r>
+      <w:r>
+        <w:rPr>
+          <w:b w:val="false"/>
+          <w:bCs w:val="false"/>
+          <w:sz w:val="24"/>
+          <w:szCs w:val="24"/>
+        </w:rPr>
+        <w:t xml:space="preserve">the communication between these components </w:t>
+      </w:r>
+      <w:r>
+        <w:rPr>
+          <w:b w:val="false"/>
+          <w:bCs w:val="false"/>
+          <w:sz w:val="24"/>
+          <w:szCs w:val="24"/>
+        </w:rPr>
+        <w:t>will be monitored</w:t>
+      </w:r>
+      <w:r>
+        <w:rPr>
+          <w:b w:val="false"/>
+          <w:bCs w:val="false"/>
+          <w:sz w:val="24"/>
+          <w:szCs w:val="24"/>
+        </w:rPr>
+        <w:t xml:space="preserve"> to ensure correctness for a greater number of situations. This </w:t>
+      </w:r>
+      <w:r>
+        <w:rPr>
+          <w:b w:val="false"/>
+          <w:bCs w:val="false"/>
+          <w:sz w:val="24"/>
+          <w:szCs w:val="24"/>
+        </w:rPr>
+        <w:t xml:space="preserve">will </w:t>
+      </w:r>
+      <w:r>
+        <w:rPr>
+          <w:b w:val="false"/>
+          <w:bCs w:val="false"/>
+          <w:sz w:val="24"/>
+          <w:szCs w:val="24"/>
+        </w:rPr>
+        <w:t xml:space="preserve">provide </w:t>
+      </w:r>
+      <w:r>
+        <w:rPr>
+          <w:b w:val="false"/>
+          <w:bCs w:val="false"/>
+          <w:sz w:val="24"/>
+          <w:szCs w:val="24"/>
+        </w:rPr>
+        <w:t>a</w:t>
+      </w:r>
+      <w:r>
+        <w:rPr>
+          <w:b w:val="false"/>
+          <w:bCs w:val="false"/>
+          <w:sz w:val="24"/>
+          <w:szCs w:val="24"/>
+        </w:rPr>
+        <w:t xml:space="preserve"> greater confidence </w:t>
+      </w:r>
+      <w:r>
+        <w:rPr>
+          <w:b w:val="false"/>
+          <w:bCs w:val="false"/>
+          <w:sz w:val="24"/>
+          <w:szCs w:val="24"/>
+        </w:rPr>
+        <w:t xml:space="preserve">level </w:t>
+      </w:r>
+      <w:r>
+        <w:rPr>
+          <w:b w:val="false"/>
+          <w:bCs w:val="false"/>
+          <w:sz w:val="24"/>
+          <w:szCs w:val="24"/>
+        </w:rPr>
+        <w:t xml:space="preserve">that the results gleaned are not </w:t>
+      </w:r>
+      <w:r>
+        <w:rPr>
+          <w:b w:val="false"/>
+          <w:bCs w:val="false"/>
+          <w:sz w:val="24"/>
+          <w:szCs w:val="24"/>
+        </w:rPr>
+        <w:t>lone</w:t>
+      </w:r>
+      <w:r>
+        <w:rPr>
+          <w:b w:val="false"/>
+          <w:bCs w:val="false"/>
+          <w:sz w:val="24"/>
+          <w:szCs w:val="24"/>
+        </w:rPr>
+        <w:t xml:space="preserve"> occurrences. An example might be testing that the administrator’s page can send off a request to the database, via the back-end server, to SELECT some data; </w:t>
+      </w:r>
+      <w:r>
+        <w:rPr>
+          <w:b w:val="false"/>
+          <w:bCs w:val="false"/>
+          <w:sz w:val="24"/>
+          <w:szCs w:val="24"/>
+        </w:rPr>
+        <w:t>while the communication of each component is monitored to ensure the correctness of data that is to be returned</w:t>
+      </w:r>
+      <w:r>
+        <w:rPr>
+          <w:b w:val="false"/>
+          <w:bCs w:val="false"/>
+          <w:sz w:val="24"/>
+          <w:szCs w:val="24"/>
+        </w:rPr>
+        <w:t xml:space="preserve">. </w:t>
       </w:r>
     </w:p>
     <w:p>
       <w:pPr>
         <w:pStyle w:val="Normal"/>
         <w:spacing w:before="0" w:after="160"/>
-        <w:rPr>
-          <w:sz w:val="24"/>
-          <w:szCs w:val="24"/>
-        </w:rPr>
-      </w:pPr>
-      <w:r>
-        <w:rPr>
-          <w:sz w:val="24"/>
-          <w:szCs w:val="24"/>
-        </w:rPr>
+        <w:jc w:val="both"/>
+        <w:rPr/>
+      </w:pPr>
+      <w:r>
+        <w:rPr/>
       </w:r>
     </w:p>
     <w:sectPr>
@@ -490,6 +818,7 @@
       </w:pPr>
       <w:rPr>
         <w:rFonts w:ascii="Symbol" w:hAnsi="Symbol" w:cs="Symbol" w:hint="default"/>
+        <w:sz w:val="24"/>
         <w:rFonts w:cs="OpenSymbol"/>
       </w:rPr>
     </w:lvl>
@@ -636,6 +965,7 @@
       </w:pPr>
       <w:rPr>
         <w:rFonts w:ascii="Symbol" w:hAnsi="Symbol" w:cs="Symbol" w:hint="default"/>
+        <w:sz w:val="24"/>
         <w:rFonts w:cs="OpenSymbol"/>
       </w:rPr>
     </w:lvl>
@@ -878,7 +1208,6 @@
     <w:rPrDefault>
       <w:rPr>
         <w:rFonts w:ascii="Calibri" w:hAnsi="Calibri" w:eastAsia="Calibri" w:cs="" w:asciiTheme="minorHAnsi" w:cstheme="minorBidi" w:eastAsiaTheme="minorHAnsi" w:hAnsiTheme="minorHAnsi"/>
-        <w:sz w:val="22"/>
         <w:szCs w:val="22"/>
         <w:lang w:val="en-GB" w:eastAsia="en-US" w:bidi="ar-SA"/>
       </w:rPr>
@@ -1293,6 +1622,134 @@
       <w:rFonts w:ascii="OpenSymbol" w:hAnsi="OpenSymbol" w:eastAsia="OpenSymbol" w:cs="OpenSymbol"/>
     </w:rPr>
   </w:style>
+  <w:style w:type="character" w:styleId="ListLabel1">
+    <w:name w:val="ListLabel 1"/>
+    <w:qFormat/>
+    <w:rPr>
+      <w:rFonts w:cs="OpenSymbol"/>
+      <w:sz w:val="24"/>
+    </w:rPr>
+  </w:style>
+  <w:style w:type="character" w:styleId="ListLabel2">
+    <w:name w:val="ListLabel 2"/>
+    <w:qFormat/>
+    <w:rPr>
+      <w:rFonts w:cs="OpenSymbol"/>
+    </w:rPr>
+  </w:style>
+  <w:style w:type="character" w:styleId="ListLabel3">
+    <w:name w:val="ListLabel 3"/>
+    <w:qFormat/>
+    <w:rPr>
+      <w:rFonts w:cs="OpenSymbol"/>
+    </w:rPr>
+  </w:style>
+  <w:style w:type="character" w:styleId="ListLabel4">
+    <w:name w:val="ListLabel 4"/>
+    <w:qFormat/>
+    <w:rPr>
+      <w:rFonts w:cs="OpenSymbol"/>
+    </w:rPr>
+  </w:style>
+  <w:style w:type="character" w:styleId="ListLabel5">
+    <w:name w:val="ListLabel 5"/>
+    <w:qFormat/>
+    <w:rPr>
+      <w:rFonts w:cs="OpenSymbol"/>
+    </w:rPr>
+  </w:style>
+  <w:style w:type="character" w:styleId="ListLabel6">
+    <w:name w:val="ListLabel 6"/>
+    <w:qFormat/>
+    <w:rPr>
+      <w:rFonts w:cs="OpenSymbol"/>
+    </w:rPr>
+  </w:style>
+  <w:style w:type="character" w:styleId="ListLabel7">
+    <w:name w:val="ListLabel 7"/>
+    <w:qFormat/>
+    <w:rPr>
+      <w:rFonts w:cs="OpenSymbol"/>
+    </w:rPr>
+  </w:style>
+  <w:style w:type="character" w:styleId="ListLabel8">
+    <w:name w:val="ListLabel 8"/>
+    <w:qFormat/>
+    <w:rPr>
+      <w:rFonts w:cs="OpenSymbol"/>
+    </w:rPr>
+  </w:style>
+  <w:style w:type="character" w:styleId="ListLabel9">
+    <w:name w:val="ListLabel 9"/>
+    <w:qFormat/>
+    <w:rPr>
+      <w:rFonts w:cs="OpenSymbol"/>
+    </w:rPr>
+  </w:style>
+  <w:style w:type="character" w:styleId="ListLabel10">
+    <w:name w:val="ListLabel 10"/>
+    <w:qFormat/>
+    <w:rPr>
+      <w:rFonts w:cs="OpenSymbol"/>
+      <w:sz w:val="24"/>
+    </w:rPr>
+  </w:style>
+  <w:style w:type="character" w:styleId="ListLabel11">
+    <w:name w:val="ListLabel 11"/>
+    <w:qFormat/>
+    <w:rPr>
+      <w:rFonts w:cs="OpenSymbol"/>
+    </w:rPr>
+  </w:style>
+  <w:style w:type="character" w:styleId="ListLabel12">
+    <w:name w:val="ListLabel 12"/>
+    <w:qFormat/>
+    <w:rPr>
+      <w:rFonts w:cs="OpenSymbol"/>
+    </w:rPr>
+  </w:style>
+  <w:style w:type="character" w:styleId="ListLabel13">
+    <w:name w:val="ListLabel 13"/>
+    <w:qFormat/>
+    <w:rPr>
+      <w:rFonts w:cs="OpenSymbol"/>
+    </w:rPr>
+  </w:style>
+  <w:style w:type="character" w:styleId="ListLabel14">
+    <w:name w:val="ListLabel 14"/>
+    <w:qFormat/>
+    <w:rPr>
+      <w:rFonts w:cs="OpenSymbol"/>
+    </w:rPr>
+  </w:style>
+  <w:style w:type="character" w:styleId="ListLabel15">
+    <w:name w:val="ListLabel 15"/>
+    <w:qFormat/>
+    <w:rPr>
+      <w:rFonts w:cs="OpenSymbol"/>
+    </w:rPr>
+  </w:style>
+  <w:style w:type="character" w:styleId="ListLabel16">
+    <w:name w:val="ListLabel 16"/>
+    <w:qFormat/>
+    <w:rPr>
+      <w:rFonts w:cs="OpenSymbol"/>
+    </w:rPr>
+  </w:style>
+  <w:style w:type="character" w:styleId="ListLabel17">
+    <w:name w:val="ListLabel 17"/>
+    <w:qFormat/>
+    <w:rPr>
+      <w:rFonts w:cs="OpenSymbol"/>
+    </w:rPr>
+  </w:style>
+  <w:style w:type="character" w:styleId="ListLabel18">
+    <w:name w:val="ListLabel 18"/>
+    <w:qFormat/>
+    <w:rPr>
+      <w:rFonts w:cs="OpenSymbol"/>
+    </w:rPr>
+  </w:style>
   <w:style w:type="paragraph" w:styleId="Heading">
     <w:name w:val="Heading"/>
     <w:basedOn w:val="Normal"/>

</xml_diff>